<commit_message>
Proposal draft (submitted version)
</commit_message>
<xml_diff>
--- a/Capstone_Project_Proposal_Draft.docx
+++ b/Capstone_Project_Proposal_Draft.docx
@@ -285,7 +285,7 @@
         <w:jc w:val="center"/>
       </w:pPr>
       <w:r>
-        <w:t>18</w:t>
+        <w:t>20</w:t>
       </w:r>
       <w:r>
         <w:t xml:space="preserve"> April 2025</w:t>
@@ -296,7 +296,10 @@
         <w:jc w:val="center"/>
       </w:pPr>
       <w:r>
-        <w:t>Revision 2</w:t>
+        <w:t xml:space="preserve">Revision </w:t>
+      </w:r>
+      <w:r>
+        <w:t>4</w:t>
       </w:r>
     </w:p>
     <w:p>
@@ -386,7 +389,7 @@
         <w:rPr>
           <w:lang w:val="en-GB"/>
         </w:rPr>
-        <w:t>favoring</w:t>
+        <w:t>favouring</w:t>
       </w:r>
       <w:r>
         <w:rPr>
@@ -413,12 +416,24 @@
         <w:rPr>
           <w:lang w:val="en-GB"/>
         </w:rPr>
-        <w:t>The anticipated outcome is a transparent and accurate classification tool that provides an addition to current methods to show a TNBC diagnosis in research and</w:t>
+        <w:t xml:space="preserve">The anticipated outcome is a transparent and accurate classification tool </w:t>
       </w:r>
       <w:r>
         <w:rPr>
           <w:lang w:val="en-GB"/>
         </w:rPr>
+        <w:t>that makes use of explainable algorithms like Logistic Regression, Random Forest, and Support Vector Machines (SVM), which in turn</w:t>
+      </w:r>
+      <w:r>
+        <w:rPr>
+          <w:lang w:val="en-GB"/>
+        </w:rPr>
+        <w:t xml:space="preserve"> provides an addition to current methods to show a TNBC diagnosis in research and</w:t>
+      </w:r>
+      <w:r>
+        <w:rPr>
+          <w:lang w:val="en-GB"/>
+        </w:rPr>
         <w:t xml:space="preserve"> potentially</w:t>
       </w:r>
       <w:r>
@@ -439,8 +454,6 @@
         </w:rPr>
         <w:t>clinical settings, and which will be useful in cases where RNA sequencing data is available.</w:t>
       </w:r>
-      <w:bookmarkStart w:id="0" w:name="_GoBack"/>
-      <w:bookmarkEnd w:id="0"/>
       <w:r>
         <w:rPr>
           <w:lang w:val="en-GB"/>
@@ -637,7 +650,61 @@
         <w:rPr>
           <w:lang w:val="en-GB"/>
         </w:rPr>
-        <w:t xml:space="preserve"> have shown a lot of promise for new possibilities of cancer classification. However, most research on this topic focuses on subtype classification of TNBC, or involves commercial tools with limited transparency and unclear ethics, or uses large amounts of additional data that leads to complex models that lack </w:t>
+        <w:t xml:space="preserve"> have shown a lot of promise for new possibilities of cancer classification. However, most research on this topic</w:t>
+      </w:r>
+      <w:r>
+        <w:rPr>
+          <w:lang w:val="en-GB"/>
+        </w:rPr>
+        <w:t xml:space="preserve"> often</w:t>
+      </w:r>
+      <w:r>
+        <w:rPr>
+          <w:lang w:val="en-GB"/>
+        </w:rPr>
+        <w:t xml:space="preserve"> focuses on TNBC</w:t>
+      </w:r>
+      <w:r>
+        <w:rPr>
+          <w:lang w:val="en-GB"/>
+        </w:rPr>
+        <w:t xml:space="preserve"> subtypes or </w:t>
+      </w:r>
+      <w:r>
+        <w:rPr>
+          <w:lang w:val="en-GB"/>
+        </w:rPr>
+        <w:t xml:space="preserve">uses </w:t>
+      </w:r>
+      <w:r>
+        <w:rPr>
+          <w:lang w:val="en-GB"/>
+        </w:rPr>
+        <w:t xml:space="preserve">commercial tools </w:t>
+      </w:r>
+      <w:r>
+        <w:rPr>
+          <w:lang w:val="en-GB"/>
+        </w:rPr>
+        <w:t>that lack</w:t>
+      </w:r>
+      <w:r>
+        <w:rPr>
+          <w:lang w:val="en-GB"/>
+        </w:rPr>
+        <w:t xml:space="preserve"> transparency and </w:t>
+      </w:r>
+      <w:r>
+        <w:rPr>
+          <w:lang w:val="en-GB"/>
+        </w:rPr>
+        <w:t>raise ethical concerns</w:t>
+      </w:r>
+      <w:r>
+        <w:rPr>
+          <w:lang w:val="en-GB"/>
+        </w:rPr>
+        <w:t xml:space="preserve">, or uses large amounts of additional data that leads to complex models that lack </w:t>
       </w:r>
       <w:r>
         <w:t>explainability</w:t>
@@ -693,52 +760,37 @@
         </w:rPr>
       </w:pPr>
       <w:r>
+        <w:t>Following ethical principles</w:t>
+      </w:r>
+      <w:r>
+        <w:t xml:space="preserve"> </w:t>
+      </w:r>
+      <w:r>
+        <w:t xml:space="preserve">is </w:t>
+      </w:r>
+      <w:r>
+        <w:t>not just desirable but essential</w:t>
+      </w:r>
+      <w:r>
+        <w:t>,</w:t>
+      </w:r>
+      <w:r>
         <w:rPr>
           <w:lang w:val="en-GB"/>
         </w:rPr>
-        <w:t xml:space="preserve">Existing </w:t>
+        <w:t xml:space="preserve"> </w:t>
       </w:r>
       <w:r>
         <w:rPr>
           <w:lang w:val="en-GB"/>
         </w:rPr>
-        <w:t xml:space="preserve">research </w:t>
-      </w:r>
-      <w:r>
-        <w:rPr>
-          <w:lang w:val="en-GB"/>
-        </w:rPr>
-        <w:t xml:space="preserve">on this topic often </w:t>
-      </w:r>
-      <w:r>
-        <w:rPr>
-          <w:lang w:val="en-GB"/>
-        </w:rPr>
-        <w:t xml:space="preserve">has </w:t>
-      </w:r>
-      <w:r>
-        <w:rPr>
-          <w:lang w:val="en-GB"/>
-        </w:rPr>
-        <w:t>little or no</w:t>
-      </w:r>
-      <w:r>
-        <w:rPr>
-          <w:lang w:val="en-GB"/>
-        </w:rPr>
-        <w:t xml:space="preserve"> mention of ethics principles such as explainability, fairness and reproducibility. Especially in </w:t>
-      </w:r>
-      <w:r>
-        <w:t xml:space="preserve">a healthcare setting, such principles </w:t>
-      </w:r>
-      <w:r>
-        <w:t xml:space="preserve">are not just desirable but </w:t>
-      </w:r>
-      <w:r>
-        <w:t xml:space="preserve">downright </w:t>
-      </w:r>
-      <w:r>
-        <w:t>essential. Diagnostic tools based on machine learning must be transparent and understandable</w:t>
+        <w:t xml:space="preserve">especially in </w:t>
+      </w:r>
+      <w:r>
+        <w:t>a healthcare setting</w:t>
+      </w:r>
+      <w:r>
+        <w:t>. Diagnostic tools based on machine learning must be transparent and understandable</w:t>
       </w:r>
       <w:r>
         <w:t xml:space="preserve"> </w:t>
@@ -1130,73 +1182,73 @@
     </w:p>
     <w:p>
       <w:r>
+        <w:t xml:space="preserve">Looking </w:t>
+      </w:r>
+      <w:r>
+        <w:t xml:space="preserve">more into </w:t>
+      </w:r>
+      <w:r>
+        <w:t>TNBC</w:t>
+      </w:r>
+      <w:r>
+        <w:t xml:space="preserve"> vs. non-TNBC classification</w:t>
+      </w:r>
+      <w:r>
+        <w:t xml:space="preserve">, </w:t>
+      </w:r>
+      <w:r>
+        <w:t>Davis</w:t>
+      </w:r>
+      <w:r>
+        <w:t xml:space="preserve"> et al.</w:t>
+      </w:r>
+      <w:r>
+        <w:t xml:space="preserve"> </w:t>
+      </w:r>
+      <w:r>
+        <w:fldChar w:fldCharType="begin"/>
+      </w:r>
+      <w:r>
+        <w:instrText xml:space="preserve"> ADDIN EN.CITE &lt;EndNote&gt;&lt;Cite&gt;&lt;Author&gt;Davis&lt;/Author&gt;&lt;Year&gt;2014&lt;/Year&gt;&lt;RecNum&gt;9&lt;/RecNum&gt;&lt;DisplayText&gt;[4]&lt;/DisplayText&gt;&lt;record&gt;&lt;rec-number&gt;9&lt;/rec-number&gt;&lt;foreign-keys&gt;&lt;key app="EN" db-id="zetvef0r49apwjedt95xtp5bvarxr0wvpe9f" timestamp="1744817623"&gt;9&lt;/key&gt;&lt;/foreign-keys&gt;&lt;ref-type name="Journal Article"&gt;17&lt;/ref-type&gt;&lt;contributors&gt;&lt;authors&gt;&lt;author&gt;Davis, S. Lindsey&lt;/author&gt;&lt;author&gt;Eckhardt, S. Gail&lt;/author&gt;&lt;author&gt;Tentler, John J.&lt;/author&gt;&lt;author&gt;Diamond, Jennifer R.&lt;/author&gt;&lt;/authors&gt;&lt;/contributors&gt;&lt;titles&gt;&lt;title&gt;Triple-negative breast cancer: bridging the gap from cancer genomics to predictive biomarkers&lt;/title&gt;&lt;secondary-title&gt;Therapeutic Advances in Medical Oncology&lt;/secondary-title&gt;&lt;/titles&gt;&lt;periodical&gt;&lt;full-title&gt;Therapeutic Advances in Medical Oncology&lt;/full-title&gt;&lt;/periodical&gt;&lt;pages&gt;88-100&lt;/pages&gt;&lt;volume&gt;6&lt;/volume&gt;&lt;number&gt;3&lt;/number&gt;&lt;keywords&gt;&lt;keyword&gt;biomarkers, targeted therapy, triple-negative breast cancer&lt;/keyword&gt;&lt;/keywords&gt;&lt;dates&gt;&lt;year&gt;2014&lt;/year&gt;&lt;/dates&gt;&lt;accession-num&gt;24790649&lt;/accession-num&gt;&lt;urls&gt;&lt;related-urls&gt;&lt;url&gt;https://journals.sagepub.com/doi/abs/10.1177/1758834013519843&lt;/url&gt;&lt;/related-urls&gt;&lt;/urls&gt;&lt;electronic-resource-num&gt;10.1177/1758834013519843&lt;/electronic-resource-num&gt;&lt;/record&gt;&lt;/Cite&gt;&lt;/EndNote&gt;</w:instrText>
+      </w:r>
+      <w:r>
+        <w:fldChar w:fldCharType="separate"/>
+      </w:r>
+      <w:r>
+        <w:rPr>
+          <w:noProof/>
+        </w:rPr>
+        <w:t>[4]</w:t>
+      </w:r>
+      <w:r>
+        <w:fldChar w:fldCharType="end"/>
+      </w:r>
+      <w:r>
+        <w:t xml:space="preserve"> </w:t>
+      </w:r>
+      <w:r>
+        <w:t>published a review of</w:t>
+      </w:r>
+      <w:r>
+        <w:t xml:space="preserve"> the genomic </w:t>
+      </w:r>
+      <w:r>
+        <w:t xml:space="preserve">characteristics </w:t>
+      </w:r>
+      <w:r>
+        <w:t>of TNBC cases, and noted</w:t>
+      </w:r>
+      <w:r>
+        <w:t xml:space="preserve"> that many subtypes of TNBC are very close to subtypes of non-TNBC, showing that classification is complex and that there is a lot of overlap on the gene level between TNBC and non-TNBC. </w:t>
+      </w:r>
+      <w:r>
+        <w:t>Their review focuses on the implications of this for the development of targeted therapies for different subtypes of TNBC, but does not mention machine learning.</w:t>
+      </w:r>
+    </w:p>
+    <w:p/>
+    <w:p>
+      <w:r>
         <w:lastRenderedPageBreak/>
-        <w:t xml:space="preserve">Looking </w:t>
-      </w:r>
-      <w:r>
-        <w:t xml:space="preserve">more into </w:t>
-      </w:r>
-      <w:r>
-        <w:t>TNBC</w:t>
-      </w:r>
-      <w:r>
-        <w:t xml:space="preserve"> vs. non-TNBC classification</w:t>
-      </w:r>
-      <w:r>
-        <w:t xml:space="preserve">, </w:t>
-      </w:r>
-      <w:r>
-        <w:t>Davis</w:t>
-      </w:r>
-      <w:r>
-        <w:t xml:space="preserve"> et al.</w:t>
-      </w:r>
-      <w:r>
-        <w:t xml:space="preserve"> </w:t>
-      </w:r>
-      <w:r>
-        <w:fldChar w:fldCharType="begin"/>
-      </w:r>
-      <w:r>
-        <w:instrText xml:space="preserve"> ADDIN EN.CITE &lt;EndNote&gt;&lt;Cite&gt;&lt;Author&gt;Davis&lt;/Author&gt;&lt;Year&gt;2014&lt;/Year&gt;&lt;RecNum&gt;9&lt;/RecNum&gt;&lt;DisplayText&gt;[4]&lt;/DisplayText&gt;&lt;record&gt;&lt;rec-number&gt;9&lt;/rec-number&gt;&lt;foreign-keys&gt;&lt;key app="EN" db-id="zetvef0r49apwjedt95xtp5bvarxr0wvpe9f" timestamp="1744817623"&gt;9&lt;/key&gt;&lt;/foreign-keys&gt;&lt;ref-type name="Journal Article"&gt;17&lt;/ref-type&gt;&lt;contributors&gt;&lt;authors&gt;&lt;author&gt;Davis, S. Lindsey&lt;/author&gt;&lt;author&gt;Eckhardt, S. Gail&lt;/author&gt;&lt;author&gt;Tentler, John J.&lt;/author&gt;&lt;author&gt;Diamond, Jennifer R.&lt;/author&gt;&lt;/authors&gt;&lt;/contributors&gt;&lt;titles&gt;&lt;title&gt;Triple-negative breast cancer: bridging the gap from cancer genomics to predictive biomarkers&lt;/title&gt;&lt;secondary-title&gt;Therapeutic Advances in Medical Oncology&lt;/secondary-title&gt;&lt;/titles&gt;&lt;periodical&gt;&lt;full-title&gt;Therapeutic Advances in Medical Oncology&lt;/full-title&gt;&lt;/periodical&gt;&lt;pages&gt;88-100&lt;/pages&gt;&lt;volume&gt;6&lt;/volume&gt;&lt;number&gt;3&lt;/number&gt;&lt;keywords&gt;&lt;keyword&gt;biomarkers, targeted therapy, triple-negative breast cancer&lt;/keyword&gt;&lt;/keywords&gt;&lt;dates&gt;&lt;year&gt;2014&lt;/year&gt;&lt;/dates&gt;&lt;accession-num&gt;24790649&lt;/accession-num&gt;&lt;urls&gt;&lt;related-urls&gt;&lt;url&gt;https://journals.sagepub.com/doi/abs/10.1177/1758834013519843&lt;/url&gt;&lt;/related-urls&gt;&lt;/urls&gt;&lt;electronic-resource-num&gt;10.1177/1758834013519843&lt;/electronic-resource-num&gt;&lt;/record&gt;&lt;/Cite&gt;&lt;/EndNote&gt;</w:instrText>
-      </w:r>
-      <w:r>
-        <w:fldChar w:fldCharType="separate"/>
-      </w:r>
-      <w:r>
-        <w:rPr>
-          <w:noProof/>
-        </w:rPr>
-        <w:t>[4]</w:t>
-      </w:r>
-      <w:r>
-        <w:fldChar w:fldCharType="end"/>
-      </w:r>
-      <w:r>
-        <w:t xml:space="preserve"> </w:t>
-      </w:r>
-      <w:r>
-        <w:t>published a review of</w:t>
-      </w:r>
-      <w:r>
-        <w:t xml:space="preserve"> the genomic </w:t>
-      </w:r>
-      <w:r>
-        <w:t xml:space="preserve">characteristics </w:t>
-      </w:r>
-      <w:r>
-        <w:t>of TNBC cases, and noted</w:t>
-      </w:r>
-      <w:r>
-        <w:t xml:space="preserve"> that many subtypes of TNBC are very close to subtypes of non-TNBC, showing that classification is complex and that there is a lot of overlap on the gene level between TNBC and non-TNBC. </w:t>
-      </w:r>
-      <w:r>
-        <w:t>Their review focuses on the implications of this for the development of targeted therapies for different subtypes of TNBC, but does not mention machine learning.</w:t>
-      </w:r>
-    </w:p>
-    <w:p/>
-    <w:p>
-      <w:r>
         <w:t xml:space="preserve">Finally, </w:t>
       </w:r>
       <w:r>
@@ -1443,7 +1495,19 @@
         <w:rPr>
           <w:lang w:val="en-GB"/>
         </w:rPr>
-        <w:t>How accurately can TNBC status be predicted from RNA sequencing data using a machine learning model?</w:t>
+        <w:t>How accurately</w:t>
+      </w:r>
+      <w:r>
+        <w:rPr>
+          <w:lang w:val="en-GB"/>
+        </w:rPr>
+        <w:t xml:space="preserve"> (e.g. &gt;95%)</w:t>
+      </w:r>
+      <w:r>
+        <w:rPr>
+          <w:lang w:val="en-GB"/>
+        </w:rPr>
+        <w:t xml:space="preserve"> can TNBC status be predicted from RNA sequencing data using a machine learning model?</w:t>
       </w:r>
     </w:p>
     <w:p>
@@ -1587,7 +1651,19 @@
         <w:t>The aim is t</w:t>
       </w:r>
       <w:r>
-        <w:t xml:space="preserve">o develop a machine learning model that can accurately and ethically classify triple negative breast cancer (TNBC) status using </w:t>
+        <w:t xml:space="preserve">o develop a machine learning model that can </w:t>
+      </w:r>
+      <w:r>
+        <w:t xml:space="preserve">accurately </w:t>
+      </w:r>
+      <w:r>
+        <w:t xml:space="preserve">(&gt; 95%) </w:t>
+      </w:r>
+      <w:r>
+        <w:t>and</w:t>
+      </w:r>
+      <w:r>
+        <w:t xml:space="preserve"> ethically classify triple negative breast cancer (TNBC) status using </w:t>
       </w:r>
       <w:r>
         <w:t xml:space="preserve">only </w:t>
@@ -1602,7 +1678,6 @@
     <w:p/>
     <w:p>
       <w:r>
-        <w:lastRenderedPageBreak/>
         <w:t>Connected to the research questions above, we have defined the following SMART objectives</w:t>
       </w:r>
       <w:r>
@@ -1682,6 +1757,7 @@
         <w:rPr>
           <w:i/>
         </w:rPr>
+        <w:lastRenderedPageBreak/>
         <w:t xml:space="preserve">Feature testing and selection: </w:t>
       </w:r>
       <w:r>
@@ -1787,7 +1863,61 @@
     <w:p/>
     <w:p>
       <w:r>
-        <w:t>This leaves the final week for finalizing the report as well providing some room for delays.</w:t>
+        <w:t>We are reserving the final</w:t>
+      </w:r>
+      <w:r>
+        <w:t xml:space="preserve"> week for finalizing the report as well </w:t>
+      </w:r>
+      <w:r>
+        <w:t>as it being our buffer week t</w:t>
+      </w:r>
+      <w:r>
+        <w:t xml:space="preserve">o </w:t>
+      </w:r>
+      <w:r>
+        <w:t xml:space="preserve">aid in </w:t>
+      </w:r>
+      <w:r>
+        <w:t xml:space="preserve">potential unforeseen challenges such </w:t>
+      </w:r>
+      <w:r>
+        <w:t xml:space="preserve">as delays of (additional) </w:t>
+      </w:r>
+      <w:r>
+        <w:t>data access, team member</w:t>
+      </w:r>
+      <w:r>
+        <w:t>s</w:t>
+      </w:r>
+      <w:r>
+        <w:t>’</w:t>
+      </w:r>
+      <w:r>
+        <w:t xml:space="preserve"> availabilit</w:t>
+      </w:r>
+      <w:r>
+        <w:t>ies</w:t>
+      </w:r>
+      <w:r>
+        <w:t xml:space="preserve">, or unexpected technical </w:t>
+      </w:r>
+      <w:r>
+        <w:t>difficulties.</w:t>
+      </w:r>
+      <w:r>
+        <w:t xml:space="preserve"> This period allows for additional testing, revisions, or troubleshooting, </w:t>
+      </w:r>
+      <w:r>
+        <w:t>making sure</w:t>
+      </w:r>
+      <w:r>
+        <w:t xml:space="preserve"> that the final deliverables can be completed and submitted on time without </w:t>
+      </w:r>
+      <w:r>
+        <w:t>sacrificing</w:t>
+      </w:r>
+      <w:r>
+        <w:t xml:space="preserve"> quality.</w:t>
       </w:r>
     </w:p>
     <w:p>
@@ -1902,7 +2032,67 @@
         <w:rPr>
           <w:bCs/>
         </w:rPr>
-        <w:t>In summary, this project has the potential to make a meaningful contribution to TNBC diagnosis by providing a simple but effective machine learning model that can be used for research and possible even clinical purposes, especially where RNA sequencing data is already available.</w:t>
+        <w:t xml:space="preserve">In summary, this project has the potential to make a meaningful contribution to TNBC diagnosis by providing a simple </w:t>
+      </w:r>
+      <w:r>
+        <w:rPr>
+          <w:bCs/>
+        </w:rPr>
+        <w:t>yet</w:t>
+      </w:r>
+      <w:r>
+        <w:rPr>
+          <w:bCs/>
+        </w:rPr>
+        <w:t xml:space="preserve"> effective machine learning model that can </w:t>
+      </w:r>
+      <w:r>
+        <w:rPr>
+          <w:bCs/>
+        </w:rPr>
+        <w:t>support</w:t>
+      </w:r>
+      <w:r>
+        <w:rPr>
+          <w:bCs/>
+        </w:rPr>
+        <w:t xml:space="preserve"> research and</w:t>
+      </w:r>
+      <w:r>
+        <w:rPr>
+          <w:bCs/>
+        </w:rPr>
+        <w:t>,</w:t>
+      </w:r>
+      <w:r>
+        <w:rPr>
+          <w:bCs/>
+        </w:rPr>
+        <w:t xml:space="preserve"> </w:t>
+      </w:r>
+      <w:r>
+        <w:rPr>
+          <w:bCs/>
+        </w:rPr>
+        <w:t>potentially,</w:t>
+      </w:r>
+      <w:r>
+        <w:rPr>
+          <w:bCs/>
+        </w:rPr>
+        <w:t xml:space="preserve"> even clinical </w:t>
+      </w:r>
+      <w:r>
+        <w:rPr>
+          <w:bCs/>
+        </w:rPr>
+        <w:t>diagnostics</w:t>
+      </w:r>
+      <w:r>
+        <w:rPr>
+          <w:bCs/>
+        </w:rPr>
+        <w:t>, especially where RNA sequencing data is already available.</w:t>
       </w:r>
     </w:p>
     <w:p>
@@ -1975,6 +2165,7 @@
         <w:rPr>
           <w:i/>
         </w:rPr>
+        <w:lastRenderedPageBreak/>
         <w:t>Data preprocessing:</w:t>
       </w:r>
       <w:r>
@@ -2089,51 +2280,71 @@
         <w:t>: All methods and findings will be described in the final report</w:t>
       </w:r>
     </w:p>
-    <w:p>
-      <w:pPr>
+    <w:p/>
+    <w:p>
+      <w:r>
         <w:rPr>
           <w:b/>
-          <w:lang w:val="en-GB"/>
-        </w:rPr>
-      </w:pPr>
-    </w:p>
-    <w:p>
-      <w:pPr>
-        <w:rPr>
-          <w:b/>
-          <w:i/>
-          <w:color w:val="FF0000"/>
-          <w:lang w:val="nl-NL"/>
-        </w:rPr>
-      </w:pPr>
-      <w:r>
-        <w:rPr>
-          <w:b/>
-          <w:i/>
-          <w:color w:val="FF0000"/>
-          <w:lang w:val="nl-NL"/>
-        </w:rPr>
-        <w:t>(</w:t>
-      </w:r>
-      <w:r>
-        <w:rPr>
-          <w:b/>
-          <w:i/>
-          <w:color w:val="FF0000"/>
-          <w:lang w:val="nl-NL"/>
-        </w:rPr>
-        <w:t>Kan</w:t>
-      </w:r>
-      <w:r>
-        <w:rPr>
-          <w:b/>
-          <w:i/>
-          <w:color w:val="FF0000"/>
-          <w:lang w:val="nl-NL"/>
-        </w:rPr>
-        <w:t xml:space="preserve"> iemand hier misschien een diagram van maken?)</w:t>
-      </w:r>
-    </w:p>
+          <w:noProof/>
+          <w:lang w:val="en-GB" w:eastAsia="ja-JP"/>
+        </w:rPr>
+        <w:drawing>
+          <wp:inline distT="0" distB="0" distL="0" distR="0" wp14:anchorId="62F85438" wp14:editId="3C4C1F42">
+            <wp:extent cx="5274945" cy="517525"/>
+            <wp:effectExtent l="0" t="0" r="1905" b="0"/>
+            <wp:docPr id="982675321" name="Afbeelding 4"/>
+            <wp:cNvGraphicFramePr>
+              <a:graphicFrameLocks xmlns:a="http://schemas.openxmlformats.org/drawingml/2006/main" noChangeAspect="1"/>
+            </wp:cNvGraphicFramePr>
+            <a:graphic xmlns:a="http://schemas.openxmlformats.org/drawingml/2006/main">
+              <a:graphicData uri="http://schemas.openxmlformats.org/drawingml/2006/picture">
+                <pic:pic xmlns:pic="http://schemas.openxmlformats.org/drawingml/2006/picture">
+                  <pic:nvPicPr>
+                    <pic:cNvPr id="982675321" name="Afbeelding 982675321"/>
+                    <pic:cNvPicPr/>
+                  </pic:nvPicPr>
+                  <pic:blipFill>
+                    <a:blip r:embed="rId6"/>
+                    <a:stretch>
+                      <a:fillRect/>
+                    </a:stretch>
+                  </pic:blipFill>
+                  <pic:spPr>
+                    <a:xfrm>
+                      <a:off x="0" y="0"/>
+                      <a:ext cx="5274945" cy="517525"/>
+                    </a:xfrm>
+                    <a:prstGeom prst="rect">
+                      <a:avLst/>
+                    </a:prstGeom>
+                  </pic:spPr>
+                </pic:pic>
+              </a:graphicData>
+            </a:graphic>
+          </wp:inline>
+        </w:drawing>
+      </w:r>
+    </w:p>
+    <w:p>
+      <w:pPr>
+        <w:pStyle w:val="Caption"/>
+      </w:pPr>
+      <w:r>
+        <w:t xml:space="preserve">Figure </w:t>
+      </w:r>
+      <w:fldSimple w:instr=" SEQ Figure \* ARABIC ">
+        <w:r>
+          <w:rPr>
+            <w:noProof/>
+          </w:rPr>
+          <w:t>1</w:t>
+        </w:r>
+      </w:fldSimple>
+      <w:r>
+        <w:t>. Workflow</w:t>
+      </w:r>
+    </w:p>
+    <w:p/>
     <w:p>
       <w:pPr>
         <w:pStyle w:val="Heading2"/>
@@ -2264,7 +2475,6 @@
       </w:pPr>
       <w:r>
         <w:rPr>
-          <w:b/>
           <w:i/>
           <w:lang w:val="en-GB"/>
         </w:rPr>
@@ -2272,7 +2482,6 @@
       </w:r>
       <w:r>
         <w:rPr>
-          <w:b/>
           <w:i/>
           <w:lang w:val="en-GB"/>
         </w:rPr>
@@ -2280,7 +2489,6 @@
       </w:r>
       <w:r>
         <w:rPr>
-          <w:b/>
           <w:i/>
           <w:lang w:val="en-GB"/>
         </w:rPr>
@@ -2288,26 +2496,15 @@
       </w:r>
       <w:r>
         <w:rPr>
-          <w:b/>
           <w:lang w:val="en-GB"/>
         </w:rPr>
-        <w:t>To explore model explainability, depending on how feasible it is to integrate this</w:t>
-      </w:r>
-      <w:r>
-        <w:rPr>
-          <w:b/>
+        <w:t xml:space="preserve">To explore model explainability, depending on how feasible </w:t>
+      </w:r>
+      <w:r>
+        <w:rPr>
           <w:lang w:val="en-GB"/>
         </w:rPr>
-        <w:t xml:space="preserve"> </w:t>
-      </w:r>
-      <w:r>
-        <w:rPr>
-          <w:b/>
-          <w:i/>
-          <w:color w:val="FF0000"/>
-          <w:lang w:val="en-GB"/>
-        </w:rPr>
-        <w:t>(Is dit haalbaar?)</w:t>
+        <w:t>integration is</w:t>
       </w:r>
     </w:p>
     <w:p>
@@ -2401,6 +2598,44 @@
     </w:p>
     <w:p>
       <w:pPr>
+        <w:rPr>
+          <w:lang w:val="en-GB"/>
+        </w:rPr>
+      </w:pPr>
+      <w:r>
+        <w:rPr>
+          <w:lang w:val="en-GB"/>
+        </w:rPr>
+        <w:t xml:space="preserve">If time permits, we may look into additional tools like </w:t>
+      </w:r>
+      <w:r>
+        <w:rPr>
+          <w:lang w:val="en-GB"/>
+        </w:rPr>
+        <w:t xml:space="preserve">XGBoost, </w:t>
+      </w:r>
+      <w:r>
+        <w:rPr>
+          <w:lang w:val="en-GB"/>
+        </w:rPr>
+        <w:t xml:space="preserve">GenNet Neural Network or NeuroLab to explore </w:t>
+      </w:r>
+      <w:r>
+        <w:rPr>
+          <w:lang w:val="en-GB"/>
+        </w:rPr>
+        <w:t>alternatives to the machine learning algorithms available in Scikit Learn.</w:t>
+      </w:r>
+    </w:p>
+    <w:p>
+      <w:pPr>
+        <w:rPr>
+          <w:lang w:val="en-GB"/>
+        </w:rPr>
+      </w:pPr>
+    </w:p>
+    <w:p>
+      <w:pPr>
         <w:pStyle w:val="Heading2"/>
       </w:pPr>
       <w:r>
@@ -2523,6 +2758,7 @@
     </w:p>
     <w:p>
       <w:r>
+        <w:lastRenderedPageBreak/>
         <w:t xml:space="preserve">Feature selection is very important due to the high dimensionality of the gene expression data. To achieve a usable selection of features, we will both use existing literature (such as Kothari et al. </w:t>
       </w:r>
       <w:r>
@@ -2553,32 +2789,12 @@
         <w:t xml:space="preserve"> or model-based methods, such as looking at the variance of features.</w:t>
       </w:r>
       <w:r>
-        <w:t xml:space="preserve"> </w:t>
-      </w:r>
-      <w:r>
-        <w:rPr>
-          <w:b/>
-        </w:rPr>
-        <w:t>We also intend to look into dimensionality reduction techniques such as Principal Component Analysis (PCA)</w:t>
-      </w:r>
-      <w:r>
-        <w:rPr>
-          <w:color w:val="FF0000"/>
-        </w:rPr>
-        <w:t xml:space="preserve"> </w:t>
-      </w:r>
-      <w:r>
-        <w:rPr>
-          <w:b/>
-          <w:i/>
-          <w:color w:val="FF0000"/>
-        </w:rPr>
-        <w:t>(Is dit te doen?)</w:t>
-      </w:r>
-      <w:r>
-        <w:rPr>
-          <w:color w:val="FF0000"/>
-        </w:rPr>
+        <w:t xml:space="preserve"> We also intend to look into dimensionality reduction techniques such as Pr</w:t>
+      </w:r>
+      <w:r>
+        <w:t>incipal Component Analysis (PCA)</w:t>
+      </w:r>
+      <w:r>
         <w:t>,</w:t>
       </w:r>
       <w:r>
@@ -2591,7 +2807,6 @@
         <w:pStyle w:val="Heading2"/>
       </w:pPr>
       <w:r>
-        <w:lastRenderedPageBreak/>
         <w:t>6</w:t>
       </w:r>
       <w:r>
@@ -2830,86 +3045,37 @@
         <w:t xml:space="preserve">In addition to model performance, we intend to evaluate the model on fairness and explainability, to make sure it functions in an ethical way. This includes </w:t>
       </w:r>
       <w:r>
+        <w:t xml:space="preserve">looking into tools for </w:t>
+      </w:r>
+      <w:r>
+        <w:t>feature importance analysis (</w:t>
+      </w:r>
+      <w:r>
+        <w:t xml:space="preserve">such as </w:t>
+      </w:r>
+      <w:r>
+        <w:t>SHAP values)</w:t>
+      </w:r>
+      <w:r>
         <w:rPr>
           <w:b/>
         </w:rPr>
-        <w:t>looking into tools for</w:t>
-      </w:r>
-      <w:r>
         <w:t xml:space="preserve"> </w:t>
       </w:r>
       <w:r>
-        <w:rPr>
-          <w:b/>
-        </w:rPr>
-        <w:t>feature importance analysis (</w:t>
-      </w:r>
-      <w:r>
-        <w:rPr>
-          <w:b/>
-        </w:rPr>
-        <w:t xml:space="preserve">such as </w:t>
-      </w:r>
-      <w:r>
-        <w:rPr>
-          <w:b/>
-        </w:rPr>
-        <w:t>SHAP values)</w:t>
-      </w:r>
-      <w:r>
-        <w:rPr>
-          <w:b/>
-        </w:rPr>
-        <w:t xml:space="preserve"> </w:t>
-      </w:r>
-      <w:r>
-        <w:rPr>
-          <w:b/>
-          <w:i/>
-          <w:color w:val="FF0000"/>
-        </w:rPr>
-        <w:t>(</w:t>
-      </w:r>
-      <w:r>
-        <w:rPr>
-          <w:b/>
-          <w:i/>
-          <w:color w:val="FF0000"/>
-        </w:rPr>
-        <w:t>H</w:t>
-      </w:r>
-      <w:r>
-        <w:rPr>
-          <w:b/>
-          <w:i/>
-          <w:color w:val="FF0000"/>
-        </w:rPr>
-        <w:t>aalbaar?</w:t>
-      </w:r>
-      <w:r>
-        <w:rPr>
-          <w:b/>
-          <w:i/>
-          <w:color w:val="FF0000"/>
-        </w:rPr>
-        <w:t xml:space="preserve"> Andere opties?</w:t>
-      </w:r>
-      <w:r>
-        <w:rPr>
-          <w:b/>
-          <w:i/>
-          <w:color w:val="FF0000"/>
-        </w:rPr>
-        <w:t>)</w:t>
-      </w:r>
-      <w:r>
-        <w:rPr>
-          <w:b/>
-        </w:rPr>
-        <w:t xml:space="preserve"> </w:t>
-      </w:r>
-      <w:r>
-        <w:t xml:space="preserve">to understand how features/genes influence predictions. </w:t>
+        <w:t xml:space="preserve">to </w:t>
+      </w:r>
+      <w:r>
+        <w:t xml:space="preserve">understand </w:t>
+      </w:r>
+      <w:r>
+        <w:t xml:space="preserve">how the model </w:t>
+      </w:r>
+      <w:r>
+        <w:t>gets its results</w:t>
+      </w:r>
+      <w:r>
+        <w:t xml:space="preserve">. </w:t>
       </w:r>
       <w:r>
         <w:rPr>
@@ -3139,10 +3305,13 @@
     <w:p/>
     <w:p>
       <w:r>
-        <w:t>In the end</w:t>
-      </w:r>
-      <w:r>
-        <w:t xml:space="preserve">, we have 977 usable sets of patient data, of whom 115 are known to </w:t>
+        <w:t>In the</w:t>
+      </w:r>
+      <w:r>
+        <w:t xml:space="preserve"> dataset</w:t>
+      </w:r>
+      <w:r>
+        <w:t xml:space="preserve"> we have 977 usable sets of patient data, of whom 115 are known to </w:t>
       </w:r>
       <w:r>
         <w:t xml:space="preserve">be </w:t>
@@ -3364,7 +3533,19 @@
         <w:rPr>
           <w:lang w:val="en-GB"/>
         </w:rPr>
-        <w:t xml:space="preserve"> strategies like oversampling the TNBC cases or adjusting model weights to ensure the model does not favor one class over the other. Furthermore, feature selection will be fully limited to RNA sequencing data. Clinical metadata such as age, sex and race will not be selected as features</w:t>
+        <w:t xml:space="preserve"> strategies like oversampling the TNBC cases or adjusting model weights to ensure the model does not favo</w:t>
+      </w:r>
+      <w:r>
+        <w:rPr>
+          <w:lang w:val="en-GB"/>
+        </w:rPr>
+        <w:t>u</w:t>
+      </w:r>
+      <w:r>
+        <w:rPr>
+          <w:lang w:val="en-GB"/>
+        </w:rPr>
+        <w:t>r one class over the other. Furthermore, feature selection will be fully limited to RNA sequencing data. Clinical metadata such as age, sex and race will not be selected as features</w:t>
       </w:r>
       <w:r>
         <w:rPr>
@@ -3516,37 +3697,31 @@
           <w:ilvl w:val="0"/>
           <w:numId w:val="18"/>
         </w:numPr>
+        <w:rPr>
+          <w:color w:val="auto"/>
+        </w:rPr>
       </w:pPr>
       <w:r>
         <w:rPr>
           <w:b/>
           <w:i/>
         </w:rPr>
-        <w:t>Ruben</w:t>
-      </w:r>
-      <w:r>
-        <w:rPr>
-          <w:b/>
+        <w:t>Ruben:</w:t>
+      </w:r>
+      <w:r>
+        <w:rPr>
           <w:i/>
-          <w:color w:val="FF0000"/>
-        </w:rPr>
-        <w:t xml:space="preserve"> (deels al gedaan)</w:t>
-      </w:r>
-      <w:r>
-        <w:rPr>
-          <w:b/>
-          <w:i/>
-        </w:rPr>
-        <w:t>:</w:t>
-      </w:r>
-      <w:r>
-        <w:rPr>
-          <w:i/>
         </w:rPr>
         <w:t xml:space="preserve"> </w:t>
       </w:r>
       <w:r>
-        <w:t>Obtain and pre-process RNA sequencing and clinical data (including generation of TNBC label) and setting up the Github repository with the initial structure and documentation of this process. Also, ensuring that others can reproduce and access the data in the same way.</w:t>
+        <w:t xml:space="preserve">Obtain and pre-process RNA sequencing and clinical data (including generation of </w:t>
+      </w:r>
+      <w:r>
+        <w:rPr>
+          <w:color w:val="auto"/>
+        </w:rPr>
+        <w:t>TNBC label) and setting up the Github repository with the initial structure and documentation of this process. Also, ensuring that others can reproduce and access the data in the same way.</w:t>
       </w:r>
     </w:p>
     <w:p>
@@ -3556,40 +3731,30 @@
           <w:ilvl w:val="0"/>
           <w:numId w:val="18"/>
         </w:numPr>
+        <w:rPr>
+          <w:color w:val="auto"/>
+        </w:rPr>
       </w:pPr>
       <w:r>
         <w:rPr>
           <w:b/>
           <w:i/>
-          <w:color w:val="FF0000"/>
-        </w:rPr>
-        <w:t>(</w:t>
+          <w:color w:val="auto"/>
+        </w:rPr>
+        <w:t>Sander</w:t>
       </w:r>
       <w:r>
         <w:rPr>
           <w:b/>
           <w:i/>
-          <w:color w:val="FF0000"/>
-        </w:rPr>
-        <w:t>Sander?</w:t>
-      </w:r>
-      <w:r>
-        <w:rPr>
-          <w:b/>
-          <w:i/>
-          <w:color w:val="FF0000"/>
-        </w:rPr>
-        <w:t>)</w:t>
-      </w:r>
-      <w:r>
-        <w:rPr>
-          <w:b/>
-          <w:i/>
-          <w:color w:val="FF0000"/>
+          <w:color w:val="auto"/>
         </w:rPr>
         <w:t>:</w:t>
       </w:r>
       <w:r>
+        <w:rPr>
+          <w:color w:val="auto"/>
+        </w:rPr>
         <w:t xml:space="preserve"> Setting up the development environment using Jupyter, creating an initial notebook that can load the data that was obtained, committing it to Git and being responsible to ensure that others can also run the notebook locally.</w:t>
       </w:r>
     </w:p>
@@ -3600,32 +3765,30 @@
           <w:ilvl w:val="0"/>
           <w:numId w:val="18"/>
         </w:numPr>
+        <w:rPr>
+          <w:color w:val="auto"/>
+        </w:rPr>
       </w:pPr>
       <w:r>
         <w:rPr>
           <w:b/>
           <w:i/>
-          <w:color w:val="FF0000"/>
-        </w:rPr>
-        <w:t>(</w:t>
+          <w:color w:val="auto"/>
+        </w:rPr>
+        <w:t>Vince</w:t>
       </w:r>
       <w:r>
         <w:rPr>
           <w:b/>
           <w:i/>
-          <w:color w:val="FF0000"/>
-        </w:rPr>
-        <w:t>Vince?</w:t>
-      </w:r>
-      <w:r>
-        <w:rPr>
-          <w:b/>
-          <w:i/>
-          <w:color w:val="FF0000"/>
-        </w:rPr>
-        <w:t>):</w:t>
-      </w:r>
-      <w:r>
+          <w:color w:val="auto"/>
+        </w:rPr>
+        <w:t>:</w:t>
+      </w:r>
+      <w:r>
+        <w:rPr>
+          <w:color w:val="auto"/>
+        </w:rPr>
         <w:t xml:space="preserve"> Perform initial exploratory data analysis to understand the RNA sequencing files, and creating scripts for filtering features, then using these for selecting the genes that were identified as promising in the literature. The scripts for this will be committed to Git as well.</w:t>
       </w:r>
     </w:p>
@@ -3636,35 +3799,36 @@
           <w:ilvl w:val="0"/>
           <w:numId w:val="18"/>
         </w:numPr>
+        <w:rPr>
+          <w:color w:val="auto"/>
+        </w:rPr>
       </w:pPr>
       <w:r>
         <w:rPr>
           <w:b/>
           <w:i/>
-          <w:color w:val="FF0000"/>
-        </w:rPr>
-        <w:t>(</w:t>
+          <w:color w:val="auto"/>
+        </w:rPr>
+        <w:t>Victor</w:t>
       </w:r>
       <w:r>
         <w:rPr>
           <w:b/>
           <w:i/>
-          <w:color w:val="FF0000"/>
-        </w:rPr>
-        <w:t>Victor?</w:t>
-      </w:r>
-      <w:r>
-        <w:rPr>
-          <w:b/>
-          <w:i/>
-          <w:color w:val="FF0000"/>
-        </w:rPr>
-        <w:t>):</w:t>
-      </w:r>
-      <w:r>
+          <w:color w:val="auto"/>
+        </w:rPr>
+        <w:t>:</w:t>
+      </w:r>
+      <w:r>
+        <w:rPr>
+          <w:color w:val="auto"/>
+        </w:rPr>
         <w:t xml:space="preserve"> Implement a basic machine learning model using the selected features, building on the work of the others, again committing the exact code used (including random state) to Git </w:t>
       </w:r>
       <w:r>
+        <w:rPr>
+          <w:color w:val="auto"/>
+        </w:rPr>
         <w:t>for reproducibility.</w:t>
       </w:r>
     </w:p>
@@ -3680,28 +3844,26 @@
         <w:rPr>
           <w:b/>
           <w:i/>
-          <w:color w:val="FF0000"/>
-        </w:rPr>
-        <w:t>(</w:t>
+          <w:color w:val="auto"/>
+        </w:rPr>
+        <w:t>Kevin</w:t>
       </w:r>
       <w:r>
         <w:rPr>
           <w:b/>
           <w:i/>
-          <w:color w:val="FF0000"/>
-        </w:rPr>
-        <w:t>Kevin?</w:t>
-      </w:r>
-      <w:r>
-        <w:rPr>
-          <w:b/>
-          <w:i/>
-          <w:color w:val="FF0000"/>
-        </w:rPr>
-        <w:t>):</w:t>
-      </w:r>
-      <w:r>
-        <w:t xml:space="preserve"> Evaluate the generated baseline model using common metrics (such as accuracy, precision, recall and F1 score)</w:t>
+          <w:color w:val="auto"/>
+        </w:rPr>
+        <w:t>:</w:t>
+      </w:r>
+      <w:r>
+        <w:rPr>
+          <w:color w:val="auto"/>
+        </w:rPr>
+        <w:t xml:space="preserve"> Evaluate </w:t>
+      </w:r>
+      <w:r>
+        <w:t>the generated baseline model using common metrics (such as accuracy, precision, recall and F1 score)</w:t>
       </w:r>
       <w:r>
         <w:t>, perform cross validation</w:t>
@@ -3760,51 +3922,68 @@
         <w:t xml:space="preserve"> </w:t>
       </w:r>
       <w:r>
-        <w:t xml:space="preserve">Phase </w:t>
-      </w:r>
-      <w:r>
-        <w:t>2</w:t>
-      </w:r>
-      <w:r>
-        <w:t xml:space="preserve">: </w:t>
-      </w:r>
-      <w:r>
-        <w:t>Feature and Model selection</w:t>
+        <w:t>Phase 2: Feature and Model selection</w:t>
       </w:r>
       <w:r>
         <w:t xml:space="preserve"> (deadline: 8 June)</w:t>
       </w:r>
     </w:p>
     <w:p>
+      <w:pPr>
+        <w:rPr>
+          <w:color w:val="auto"/>
+        </w:rPr>
+      </w:pPr>
       <w:r>
         <w:t xml:space="preserve">In this phase, we will focus on identifying the most useful features and model algorithms. </w:t>
       </w:r>
       <w:r>
-        <w:t xml:space="preserve">After the first phase, we will have an initial model </w:t>
-      </w:r>
-      <w:r>
-        <w:t xml:space="preserve">(and all necessary script to build it) </w:t>
-      </w:r>
-      <w:r>
-        <w:t>that we will build upon in different ways.</w:t>
-      </w:r>
-      <w:r>
+        <w:t xml:space="preserve">After the first phase, we will have an initial model (and all necessary script to build it) that we will build upon in </w:t>
+      </w:r>
+      <w:r>
+        <w:rPr>
+          <w:color w:val="auto"/>
+        </w:rPr>
+        <w:t>different ways.</w:t>
+      </w:r>
+      <w:r>
+        <w:rPr>
+          <w:color w:val="auto"/>
+        </w:rPr>
         <w:t xml:space="preserve"> </w:t>
       </w:r>
       <w:r>
+        <w:rPr>
+          <w:color w:val="auto"/>
+        </w:rPr>
         <w:t xml:space="preserve">As a result, </w:t>
       </w:r>
       <w:r>
+        <w:rPr>
+          <w:color w:val="auto"/>
+        </w:rPr>
         <w:t>the following tasks can mostly be done concurrently</w:t>
       </w:r>
       <w:r>
+        <w:rPr>
+          <w:color w:val="auto"/>
+        </w:rPr>
         <w:t>. However, there is an earlier deadline of 1 June for the first two tasks, involving feature selection (see also the SMART goals as defined in section 4, ‘Aim and Objectives’)</w:t>
       </w:r>
       <w:r>
+        <w:rPr>
+          <w:color w:val="auto"/>
+        </w:rPr>
         <w:t>:</w:t>
       </w:r>
     </w:p>
-    <w:p/>
+    <w:p>
+      <w:pPr>
+        <w:rPr>
+          <w:color w:val="auto"/>
+        </w:rPr>
+      </w:pPr>
+    </w:p>
     <w:p>
       <w:pPr>
         <w:pStyle w:val="ListParagraph"/>
@@ -3812,36 +3991,31 @@
           <w:ilvl w:val="0"/>
           <w:numId w:val="19"/>
         </w:numPr>
+        <w:rPr>
+          <w:color w:val="auto"/>
+        </w:rPr>
       </w:pPr>
       <w:r>
         <w:rPr>
           <w:b/>
           <w:i/>
-          <w:color w:val="FF0000"/>
-        </w:rPr>
-        <w:t>(</w:t>
+          <w:color w:val="auto"/>
+        </w:rPr>
+        <w:t>Vince</w:t>
       </w:r>
       <w:r>
         <w:rPr>
           <w:b/>
           <w:i/>
-          <w:color w:val="FF0000"/>
-        </w:rPr>
-        <w:t>Vince?</w:t>
+          <w:color w:val="auto"/>
+        </w:rPr>
+        <w:t>:</w:t>
       </w:r>
       <w:r>
         <w:rPr>
           <w:b/>
           <w:i/>
-          <w:color w:val="FF0000"/>
-        </w:rPr>
-        <w:t>):</w:t>
-      </w:r>
-      <w:r>
-        <w:rPr>
-          <w:b/>
-          <w:i/>
-          <w:color w:val="FF0000"/>
+          <w:color w:val="auto"/>
         </w:rPr>
         <w:t xml:space="preserve"> </w:t>
       </w:r>
@@ -3871,39 +4045,43 @@
           <w:ilvl w:val="0"/>
           <w:numId w:val="19"/>
         </w:numPr>
+        <w:rPr>
+          <w:color w:val="auto"/>
+        </w:rPr>
       </w:pPr>
       <w:r>
         <w:rPr>
           <w:b/>
           <w:i/>
-          <w:color w:val="FF0000"/>
-        </w:rPr>
-        <w:t>(</w:t>
+          <w:color w:val="auto"/>
+        </w:rPr>
+        <w:t>Ruben</w:t>
       </w:r>
       <w:r>
         <w:rPr>
           <w:b/>
           <w:i/>
-          <w:color w:val="FF0000"/>
-        </w:rPr>
-        <w:t>Ruben?</w:t>
-      </w:r>
-      <w:r>
-        <w:rPr>
-          <w:b/>
-          <w:i/>
-          <w:color w:val="FF0000"/>
-        </w:rPr>
-        <w:t>):</w:t>
-      </w:r>
-      <w:r>
+          <w:color w:val="auto"/>
+        </w:rPr>
+        <w:t>:</w:t>
+      </w:r>
+      <w:r>
+        <w:rPr>
+          <w:color w:val="auto"/>
+        </w:rPr>
         <w:t xml:space="preserve"> </w:t>
       </w:r>
       <w:r>
+        <w:rPr>
+          <w:color w:val="auto"/>
+        </w:rPr>
         <w:t>E</w:t>
       </w:r>
       <w:r>
-        <w:t>xploring automated methods of dimensionality reduction (such as PCA) to identify features (again, genes) in an alternative way.</w:t>
+        <w:rPr>
+          <w:color w:val="auto"/>
+        </w:rPr>
+        <w:t>xploring automated methods of dimensionality reduction to identify features (again, genes) in an alternative way.</w:t>
       </w:r>
       <w:r>
         <w:rPr>
@@ -3931,44 +4109,54 @@
           <w:ilvl w:val="0"/>
           <w:numId w:val="19"/>
         </w:numPr>
+        <w:rPr>
+          <w:color w:val="auto"/>
+        </w:rPr>
       </w:pPr>
       <w:r>
         <w:rPr>
           <w:b/>
           <w:i/>
-          <w:color w:val="FF0000"/>
-        </w:rPr>
-        <w:t>(</w:t>
+          <w:color w:val="auto"/>
+        </w:rPr>
+        <w:t>Victor</w:t>
       </w:r>
       <w:r>
         <w:rPr>
           <w:b/>
           <w:i/>
-          <w:color w:val="FF0000"/>
-        </w:rPr>
-        <w:t>Victor?</w:t>
-      </w:r>
-      <w:r>
-        <w:rPr>
-          <w:b/>
-          <w:i/>
-          <w:color w:val="FF0000"/>
-        </w:rPr>
-        <w:t>):</w:t>
-      </w:r>
-      <w:r>
+          <w:color w:val="auto"/>
+        </w:rPr>
+        <w:t>:</w:t>
+      </w:r>
+      <w:r>
+        <w:rPr>
+          <w:color w:val="auto"/>
+        </w:rPr>
         <w:t xml:space="preserve"> </w:t>
       </w:r>
       <w:r>
+        <w:rPr>
+          <w:color w:val="auto"/>
+        </w:rPr>
         <w:t>T</w:t>
       </w:r>
       <w:r>
+        <w:rPr>
+          <w:color w:val="auto"/>
+        </w:rPr>
         <w:t xml:space="preserve">raining </w:t>
       </w:r>
       <w:r>
+        <w:rPr>
+          <w:color w:val="auto"/>
+        </w:rPr>
         <w:t>different types of algorithms, initially using the features selected based on literature, but in such a way that features found through other methods can be easily swapped out.</w:t>
       </w:r>
       <w:r>
+        <w:rPr>
+          <w:color w:val="auto"/>
+        </w:rPr>
         <w:t xml:space="preserve"> Features will be re-selected in the second week, based on the findings of the first week.</w:t>
       </w:r>
     </w:p>
@@ -3979,72 +4167,96 @@
           <w:ilvl w:val="0"/>
           <w:numId w:val="19"/>
         </w:numPr>
+        <w:rPr>
+          <w:color w:val="auto"/>
+        </w:rPr>
       </w:pPr>
       <w:r>
         <w:rPr>
           <w:b/>
           <w:i/>
-          <w:color w:val="FF0000"/>
-        </w:rPr>
-        <w:lastRenderedPageBreak/>
-        <w:t>(</w:t>
+          <w:color w:val="auto"/>
+        </w:rPr>
+        <w:t>Sander</w:t>
       </w:r>
       <w:r>
         <w:rPr>
           <w:b/>
           <w:i/>
-          <w:color w:val="FF0000"/>
-        </w:rPr>
-        <w:t>Sander?</w:t>
-      </w:r>
-      <w:r>
-        <w:rPr>
-          <w:b/>
-          <w:i/>
-          <w:color w:val="FF0000"/>
-        </w:rPr>
-        <w:t>):</w:t>
-      </w:r>
-      <w:r>
+          <w:color w:val="auto"/>
+        </w:rPr>
+        <w:t>:</w:t>
+      </w:r>
+      <w:r>
+        <w:rPr>
+          <w:color w:val="auto"/>
+        </w:rPr>
         <w:t xml:space="preserve"> </w:t>
       </w:r>
       <w:r>
+        <w:rPr>
+          <w:color w:val="auto"/>
+        </w:rPr>
         <w:t>Comparing</w:t>
       </w:r>
       <w:r>
+        <w:rPr>
+          <w:color w:val="auto"/>
+        </w:rPr>
         <w:t xml:space="preserve"> the results from different feature selection methods (literature, statistical, automated)</w:t>
       </w:r>
       <w:r>
+        <w:rPr>
+          <w:color w:val="auto"/>
+        </w:rPr>
         <w:t xml:space="preserve">, </w:t>
       </w:r>
       <w:r>
+        <w:rPr>
+          <w:color w:val="auto"/>
+        </w:rPr>
         <w:t>and different machine learning algorithms</w:t>
       </w:r>
       <w:r>
-        <w:t xml:space="preserve">, </w:t>
-      </w:r>
-      <w:r>
-        <w:t xml:space="preserve">as provided by the work of the first phase and the other </w:t>
-      </w:r>
-      <w:r>
-        <w:t>tasks.</w:t>
-      </w:r>
-      <w:r>
+        <w:rPr>
+          <w:color w:val="auto"/>
+        </w:rPr>
+        <w:t>, as provided by the work of the first phase and the other tasks.</w:t>
+      </w:r>
+      <w:r>
+        <w:rPr>
+          <w:color w:val="auto"/>
+        </w:rPr>
         <w:t xml:space="preserve"> </w:t>
       </w:r>
       <w:r>
+        <w:rPr>
+          <w:color w:val="auto"/>
+        </w:rPr>
         <w:t>C</w:t>
       </w:r>
       <w:r>
+        <w:rPr>
+          <w:color w:val="auto"/>
+        </w:rPr>
         <w:t>reating</w:t>
       </w:r>
       <w:r>
+        <w:rPr>
+          <w:color w:val="auto"/>
+        </w:rPr>
         <w:t xml:space="preserve"> </w:t>
       </w:r>
       <w:r>
+        <w:rPr>
+          <w:color w:val="auto"/>
+        </w:rPr>
         <w:t>visualizations</w:t>
       </w:r>
       <w:r>
+        <w:rPr>
+          <w:color w:val="auto"/>
+        </w:rPr>
         <w:t xml:space="preserve"> of the resulting metrics.</w:t>
       </w:r>
     </w:p>
@@ -4060,34 +4272,39 @@
         <w:rPr>
           <w:b/>
           <w:i/>
-          <w:color w:val="FF0000"/>
-        </w:rPr>
-        <w:t>(</w:t>
+          <w:color w:val="auto"/>
+        </w:rPr>
+        <w:lastRenderedPageBreak/>
+        <w:t>Kevin</w:t>
       </w:r>
       <w:r>
         <w:rPr>
           <w:b/>
           <w:i/>
-          <w:color w:val="FF0000"/>
-        </w:rPr>
-        <w:t>Kevin?</w:t>
-      </w:r>
-      <w:r>
-        <w:rPr>
-          <w:b/>
-          <w:i/>
-          <w:color w:val="FF0000"/>
-        </w:rPr>
-        <w:t>):</w:t>
-      </w:r>
-      <w:r>
+          <w:color w:val="auto"/>
+        </w:rPr>
+        <w:t>:</w:t>
+      </w:r>
+      <w:r>
+        <w:rPr>
+          <w:color w:val="auto"/>
+        </w:rPr>
         <w:t xml:space="preserve"> Creat</w:t>
       </w:r>
       <w:r>
+        <w:rPr>
+          <w:color w:val="auto"/>
+        </w:rPr>
         <w:t>ing</w:t>
       </w:r>
       <w:r>
-        <w:t xml:space="preserve"> an initial draft of the final report, </w:t>
+        <w:rPr>
+          <w:color w:val="auto"/>
+        </w:rPr>
+        <w:t xml:space="preserve"> an initial </w:t>
+      </w:r>
+      <w:r>
+        <w:t xml:space="preserve">draft of the final report, </w:t>
       </w:r>
       <w:r>
         <w:t xml:space="preserve">writing out </w:t>
@@ -4111,76 +4328,9 @@
     <w:p>
       <w:pPr>
         <w:rPr>
-          <w:b/>
-          <w:i/>
-          <w:color w:val="FF0000"/>
-          <w:lang w:val="en-GB"/>
-        </w:rPr>
-      </w:pPr>
-    </w:p>
-    <w:p>
-      <w:pPr>
-        <w:rPr>
-          <w:b/>
-          <w:i/>
-          <w:color w:val="FF0000"/>
           <w:lang w:val="nl-NL"/>
         </w:rPr>
       </w:pPr>
-      <w:r>
-        <w:rPr>
-          <w:b/>
-          <w:i/>
-          <w:color w:val="FF0000"/>
-          <w:lang w:val="en-GB"/>
-        </w:rPr>
-        <w:t xml:space="preserve">(NB: Ik zelf [Ruben] ben rond Pinksteren een weekje weg, </w:t>
-      </w:r>
-      <w:r>
-        <w:rPr>
-          <w:b/>
-          <w:i/>
-          <w:color w:val="FF0000"/>
-          <w:lang w:val="en-GB"/>
-        </w:rPr>
-        <w:t>dat is</w:t>
-      </w:r>
-      <w:r>
-        <w:rPr>
-          <w:b/>
-          <w:i/>
-          <w:color w:val="FF0000"/>
-          <w:lang w:val="en-GB"/>
-        </w:rPr>
-        <w:t xml:space="preserve"> rond de deadline van deze fase. Daarom wil ik in deze fase </w:t>
-      </w:r>
-      <w:r>
-        <w:rPr>
-          <w:b/>
-          <w:i/>
-          <w:color w:val="FF0000"/>
-          <w:lang w:val="nl-NL"/>
-        </w:rPr>
-        <w:t xml:space="preserve">graag één van de eerste </w:t>
-      </w:r>
-      <w:r>
-        <w:rPr>
-          <w:b/>
-          <w:i/>
-          <w:color w:val="FF0000"/>
-          <w:lang w:val="nl-NL"/>
-        </w:rPr>
-        <w:t>twee</w:t>
-      </w:r>
-      <w:r>
-        <w:rPr>
-          <w:b/>
-          <w:i/>
-          <w:color w:val="FF0000"/>
-          <w:lang w:val="nl-NL"/>
-        </w:rPr>
-        <w:t xml:space="preserve"> taken oppakken)</w:t>
-      </w:r>
     </w:p>
     <w:p>
       <w:pPr>
@@ -4228,32 +4378,22 @@
           <w:ilvl w:val="0"/>
           <w:numId w:val="20"/>
         </w:numPr>
+        <w:rPr>
+          <w:color w:val="auto"/>
+        </w:rPr>
       </w:pPr>
       <w:r>
         <w:rPr>
           <w:b/>
           <w:i/>
-          <w:color w:val="FF0000"/>
-        </w:rPr>
-        <w:t>(Vince</w:t>
-      </w:r>
-      <w:r>
-        <w:rPr>
-          <w:b/>
-          <w:i/>
-          <w:color w:val="FF0000"/>
-        </w:rPr>
-        <w:t>?</w:t>
-      </w:r>
-      <w:r>
-        <w:rPr>
-          <w:b/>
-          <w:i/>
-          <w:color w:val="FF0000"/>
-        </w:rPr>
-        <w:t>):</w:t>
-      </w:r>
-      <w:r>
+          <w:color w:val="auto"/>
+        </w:rPr>
+        <w:t>Vince:</w:t>
+      </w:r>
+      <w:r>
+        <w:rPr>
+          <w:color w:val="auto"/>
+        </w:rPr>
         <w:t xml:space="preserve"> Applying hyperparameter tuning to fine-tune the most promising model (or models), based on the findings from phase two, to further improve its performance.</w:t>
       </w:r>
     </w:p>
@@ -4264,25 +4404,54 @@
           <w:ilvl w:val="0"/>
           <w:numId w:val="20"/>
         </w:numPr>
+        <w:rPr>
+          <w:color w:val="auto"/>
+        </w:rPr>
       </w:pPr>
       <w:r>
         <w:rPr>
           <w:b/>
           <w:i/>
-          <w:color w:val="FF0000"/>
-        </w:rPr>
-        <w:t>(Sander?):</w:t>
-      </w:r>
-      <w:r>
-        <w:t xml:space="preserve"> Using </w:t>
-      </w:r>
-      <w:r>
-        <w:t xml:space="preserve">SHAP and/or ELI5 methods to analyze the model’s interpretability and to determine </w:t>
-      </w:r>
-      <w:r>
+          <w:color w:val="auto"/>
+        </w:rPr>
+        <w:t>Sander</w:t>
+      </w:r>
+      <w:r>
+        <w:rPr>
+          <w:b/>
+          <w:i/>
+          <w:color w:val="auto"/>
+        </w:rPr>
+        <w:t>:</w:t>
+      </w:r>
+      <w:r>
+        <w:rPr>
+          <w:color w:val="auto"/>
+        </w:rPr>
+        <w:t xml:space="preserve"> </w:t>
+      </w:r>
+      <w:r>
+        <w:rPr>
+          <w:color w:val="auto"/>
+        </w:rPr>
+        <w:t>Analyzing</w:t>
+      </w:r>
+      <w:r>
+        <w:rPr>
+          <w:color w:val="auto"/>
+        </w:rPr>
+        <w:t xml:space="preserve"> the model’s interpretability and to determine </w:t>
+      </w:r>
+      <w:r>
+        <w:rPr>
+          <w:color w:val="auto"/>
+        </w:rPr>
         <w:t>which features are most influent</w:t>
       </w:r>
       <w:r>
+        <w:rPr>
+          <w:color w:val="auto"/>
+        </w:rPr>
         <w:t>ial in predictions.</w:t>
       </w:r>
     </w:p>
@@ -4293,22 +4462,42 @@
           <w:ilvl w:val="0"/>
           <w:numId w:val="20"/>
         </w:numPr>
+        <w:rPr>
+          <w:color w:val="auto"/>
+        </w:rPr>
       </w:pPr>
       <w:r>
         <w:rPr>
           <w:b/>
           <w:i/>
-          <w:color w:val="FF0000"/>
-        </w:rPr>
-        <w:t xml:space="preserve">(Ruben?): </w:t>
-      </w:r>
-      <w:r>
+          <w:color w:val="auto"/>
+        </w:rPr>
+        <w:t>Ruben</w:t>
+      </w:r>
+      <w:r>
+        <w:rPr>
+          <w:b/>
+          <w:i/>
+          <w:color w:val="auto"/>
+        </w:rPr>
+        <w:t xml:space="preserve">: </w:t>
+      </w:r>
+      <w:r>
+        <w:rPr>
+          <w:color w:val="auto"/>
+        </w:rPr>
         <w:t xml:space="preserve">Evaluating fairness and generalization of the fine-tuned model </w:t>
       </w:r>
       <w:r>
+        <w:rPr>
+          <w:color w:val="auto"/>
+        </w:rPr>
         <w:t>by re-training</w:t>
       </w:r>
       <w:r>
+        <w:rPr>
+          <w:color w:val="auto"/>
+        </w:rPr>
         <w:t xml:space="preserve"> it based on different subgroups (such as sex and race), and documenting any disparities or bias.</w:t>
       </w:r>
     </w:p>
@@ -4319,28 +4508,23 @@
           <w:ilvl w:val="0"/>
           <w:numId w:val="20"/>
         </w:numPr>
+        <w:rPr>
+          <w:color w:val="auto"/>
+        </w:rPr>
       </w:pPr>
       <w:r>
         <w:rPr>
           <w:b/>
           <w:i/>
-          <w:color w:val="FF0000"/>
-        </w:rPr>
-        <w:t>(Kevin?</w:t>
+          <w:color w:val="auto"/>
+        </w:rPr>
+        <w:t>Kevin</w:t>
       </w:r>
       <w:r>
         <w:rPr>
           <w:b/>
           <w:i/>
-          <w:color w:val="FF0000"/>
-        </w:rPr>
-        <w:t>)</w:t>
-      </w:r>
-      <w:r>
-        <w:rPr>
-          <w:b/>
-          <w:i/>
-          <w:color w:val="FF0000"/>
+          <w:color w:val="auto"/>
         </w:rPr>
         <w:t>:</w:t>
       </w:r>
@@ -4370,28 +4554,23 @@
           <w:ilvl w:val="0"/>
           <w:numId w:val="20"/>
         </w:numPr>
+        <w:rPr>
+          <w:color w:val="auto"/>
+        </w:rPr>
       </w:pPr>
       <w:r>
         <w:rPr>
           <w:b/>
           <w:i/>
-          <w:color w:val="FF0000"/>
-        </w:rPr>
-        <w:t>(Victor?</w:t>
+          <w:color w:val="auto"/>
+        </w:rPr>
+        <w:t>Victor</w:t>
       </w:r>
       <w:r>
         <w:rPr>
           <w:b/>
           <w:i/>
-          <w:color w:val="FF0000"/>
-        </w:rPr>
-        <w:t>)</w:t>
-      </w:r>
-      <w:r>
-        <w:rPr>
-          <w:b/>
-          <w:i/>
-          <w:color w:val="FF0000"/>
+          <w:color w:val="auto"/>
         </w:rPr>
         <w:t xml:space="preserve">: </w:t>
       </w:r>
@@ -4402,16 +4581,25 @@
         <w:t>Design additional visual materials for the final report and design a Powerpoint presentation for reporting our findings.</w:t>
       </w:r>
     </w:p>
-    <w:p/>
+    <w:p>
+      <w:pPr>
+        <w:rPr>
+          <w:lang w:val="nl-NL"/>
+        </w:rPr>
+      </w:pPr>
+    </w:p>
     <w:p>
       <w:r>
         <w:t>Across all phases, all members will participate in discussions (weekly in school) and help make major</w:t>
       </w:r>
       <w:r>
-        <w:t xml:space="preserve"> des</w:t>
-      </w:r>
-      <w:r>
-        <w:t>isions such as feature and model selection, and the contents of the final report and presentation. Everyone is responsible for their own tasks, the sharing of created content (such as Jupyter notebooks), and ensuring others can reproduce the results locally. By collaborating this way, we hope to reach equal contribution from all team members while ensuring reproducibility of all work.</w:t>
+        <w:t xml:space="preserve"> </w:t>
+      </w:r>
+      <w:r>
+        <w:t>decisions</w:t>
+      </w:r>
+      <w:r>
+        <w:t xml:space="preserve"> such as feature and model selection, and the contents of the final report and presentation. Everyone is responsible for their own tasks, the sharing of created content (such as Jupyter notebooks), and ensuring others can reproduce the results locally. By collaborating this way, we hope to reach equal contribution from all team members while ensuring reproducibility of all work.</w:t>
       </w:r>
     </w:p>
     <w:p>
@@ -4437,7 +4625,7 @@
         </w:rPr>
         <w:t xml:space="preserve">At the end of the project, we will deliver an extensive written report that includes our methodology, results, and conclusions, fitting with the objectives outlined in this proposal. All related materials, including source code, Jupyter notebooks, visualizations, and intermediate results, will be made available on Github via the following link: </w:t>
       </w:r>
-      <w:hyperlink r:id="rId6" w:history="1">
+      <w:hyperlink r:id="rId7" w:history="1">
         <w:r>
           <w:rPr>
             <w:rStyle w:val="Hyperlink"/>
@@ -4512,7 +4700,6 @@
         <w:ind w:left="720" w:hanging="720"/>
       </w:pPr>
       <w:r>
-        <w:lastRenderedPageBreak/>
         <w:fldChar w:fldCharType="begin"/>
       </w:r>
       <w:r>
@@ -4546,7 +4733,7 @@
       <w:r>
         <w:t xml:space="preserve">vol. 57, no. 1, p. 62, 2021. [Online]. Available: </w:t>
       </w:r>
-      <w:hyperlink r:id="rId7" w:history="1">
+      <w:hyperlink r:id="rId8" w:history="1">
         <w:r>
           <w:rPr>
             <w:rStyle w:val="Hyperlink"/>
@@ -4570,7 +4757,7 @@
         <w:tab/>
         <w:t xml:space="preserve">"nCounter® Breast Cancer 360™ Panel." NanoString Technologies. </w:t>
       </w:r>
-      <w:hyperlink r:id="rId8" w:history="1">
+      <w:hyperlink r:id="rId9" w:history="1">
         <w:r>
           <w:rPr>
             <w:rStyle w:val="Hyperlink"/>
@@ -4588,6 +4775,7 @@
         <w:ind w:left="720" w:hanging="720"/>
       </w:pPr>
       <w:r>
+        <w:lastRenderedPageBreak/>
         <w:t>[3]</w:t>
       </w:r>
       <w:r>
@@ -4695,6 +4883,8 @@
       <w:r>
         <w:fldChar w:fldCharType="end"/>
       </w:r>
+      <w:bookmarkStart w:id="0" w:name="_GoBack"/>
+      <w:bookmarkEnd w:id="0"/>
     </w:p>
     <w:sectPr>
       <w:pgSz w:w="11907" w:h="16839" w:code="9"/>
@@ -6659,6 +6849,7 @@
   <w:style w:type="character" w:default="1" w:styleId="DefaultParagraphFont">
     <w:name w:val="Default Paragraph Font"/>
     <w:uiPriority w:val="1"/>
+    <w:semiHidden/>
     <w:unhideWhenUsed/>
   </w:style>
   <w:style w:type="table" w:default="1" w:styleId="TableNormal">
@@ -7217,17 +7408,17 @@
     <w:basedOn w:val="Normal"/>
     <w:next w:val="Normal"/>
     <w:uiPriority w:val="35"/>
-    <w:semiHidden/>
     <w:unhideWhenUsed/>
     <w:qFormat/>
-    <w:rsid w:val="00FC693F"/>
+    <w:rsid w:val="00320372"/>
     <w:pPr>
       <w:spacing w:line="240" w:lineRule="auto"/>
     </w:pPr>
     <w:rPr>
       <w:b/>
       <w:bCs/>
-      <w:color w:val="4F81BD" w:themeColor="accent1"/>
+      <w:i/>
+      <w:color w:val="auto"/>
       <w:sz w:val="18"/>
       <w:szCs w:val="18"/>
     </w:rPr>
@@ -18202,6 +18393,22 @@
     <w:rPr>
       <w:color w:val="0000FF" w:themeColor="hyperlink"/>
       <w:u w:val="single"/>
+    </w:rPr>
+  </w:style>
+  <w:style w:type="paragraph" w:styleId="Revision">
+    <w:name w:val="Revision"/>
+    <w:hidden/>
+    <w:uiPriority w:val="99"/>
+    <w:semiHidden/>
+    <w:rsid w:val="00277A41"/>
+    <w:pPr>
+      <w:spacing w:after="0" w:line="240" w:lineRule="auto"/>
+    </w:pPr>
+    <w:rPr>
+      <w:rFonts w:asciiTheme="majorHAnsi" w:eastAsiaTheme="majorEastAsia" w:hAnsiTheme="majorHAnsi" w:cstheme="majorHAnsi"/>
+      <w:color w:val="000000" w:themeColor="text1"/>
+      <w:sz w:val="20"/>
+      <w:szCs w:val="20"/>
     </w:rPr>
   </w:style>
 </w:styles>
@@ -18532,7 +18739,7 @@
 </file>
 
 <file path=customXml/itemProps1.xml><?xml version="1.0" encoding="utf-8"?>
-<ds:datastoreItem xmlns:ds="http://schemas.openxmlformats.org/officeDocument/2006/customXml" ds:itemID="{E6E2BC10-3225-40C4-AACA-2897CA14E875}">
+<ds:datastoreItem xmlns:ds="http://schemas.openxmlformats.org/officeDocument/2006/customXml" ds:itemID="{2F55AE24-D871-4085-A072-E2FF0FB927C6}">
   <ds:schemaRefs>
     <ds:schemaRef ds:uri="http://schemas.openxmlformats.org/officeDocument/2006/bibliography"/>
   </ds:schemaRefs>

</xml_diff>